<commit_message>
resume and ML project updates
</commit_message>
<xml_diff>
--- a/KY Resume.docx
+++ b/KY Resume.docx
@@ -190,7 +190,7 @@
                 <v:stroke joinstyle="miter"/>
                 <v:path gradientshapeok="t" o:connecttype="rect"/>
               </v:shapetype>
-              <v:shape id="Text Box 2" o:spid="_x0000_s1026" type="#_x0000_t202" style="position:absolute;left:0;text-align:left;margin-left:401.75pt;margin-top:0;width:85.65pt;height:110.6pt;z-index:251663360;visibility:visible;mso-wrap-style:square;mso-width-percent:0;mso-height-percent:200;mso-wrap-distance-left:9pt;mso-wrap-distance-top:3.6pt;mso-wrap-distance-right:9pt;mso-wrap-distance-bottom:3.6pt;mso-position-horizontal:absolute;mso-position-horizontal-relative:margin;mso-position-vertical:absolute;mso-position-vertical-relative:margin;mso-width-percent:0;mso-height-percent:200;mso-width-relative:margin;mso-height-relative:margin;v-text-anchor:top" o:gfxdata="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" filled="f" stroked="f">
+              <v:shape id="Text Box 2" o:spid="_x0000_s1026" type="#_x0000_t202" style="position:absolute;left:0;text-align:left;margin-left:401.75pt;margin-top:0;width:85.65pt;height:110.6pt;z-index:251663360;visibility:visible;mso-wrap-style:square;mso-width-percent:0;mso-height-percent:200;mso-wrap-distance-left:9pt;mso-wrap-distance-top:3.6pt;mso-wrap-distance-right:9pt;mso-wrap-distance-bottom:3.6pt;mso-position-horizontal:absolute;mso-position-horizontal-relative:margin;mso-position-vertical:absolute;mso-position-vertical-relative:margin;mso-width-percent:0;mso-height-percent:200;mso-width-relative:margin;mso-height-relative:margin;v-text-anchor:top" o:gfxdata="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" filled="f" stroked="f">
                 <v:textbox style="mso-fit-shape-to-text:t">
                   <w:txbxContent>
                     <w:p>
@@ -206,14 +206,7 @@
                           <w:sz w:val="20"/>
                           <w:szCs w:val="20"/>
                         </w:rPr>
-                        <w:t>GitHub Portfolio</w:t>
-                      </w:r>
-                      <w:r>
-                        <w:rPr>
-                          <w:sz w:val="20"/>
-                          <w:szCs w:val="20"/>
-                        </w:rPr>
-                        <w:t>:</w:t>
+                        <w:t>GitHub Portfolio:</w:t>
                       </w:r>
                     </w:p>
                     <w:p>
@@ -229,14 +222,7 @@
                           <w:sz w:val="20"/>
                           <w:szCs w:val="20"/>
                         </w:rPr>
-                        <w:t>www.</w:t>
-                      </w:r>
-                      <w:r>
-                        <w:rPr>
-                          <w:sz w:val="20"/>
-                          <w:szCs w:val="20"/>
-                        </w:rPr>
-                        <w:t>github.com/kevintyang/</w:t>
+                        <w:t>www.github.com/kevintyang/</w:t>
                       </w:r>
                     </w:p>
                   </w:txbxContent>
@@ -418,7 +404,7 @@
           </mc:Choice>
           <mc:Fallback>
             <w:pict>
-              <v:shape w14:anchorId="21AA1533" id="_x0000_s1027" type="#_x0000_t202" style="position:absolute;left:0;text-align:left;margin-left:54.5pt;margin-top:0;width:91.45pt;height:44.5pt;z-index:251660288;visibility:visible;mso-wrap-style:square;mso-width-percent:0;mso-height-percent:200;mso-wrap-distance-left:9pt;mso-wrap-distance-top:3.6pt;mso-wrap-distance-right:9pt;mso-wrap-distance-bottom:3.6pt;mso-position-horizontal:absolute;mso-position-horizontal-relative:margin;mso-position-vertical:top;mso-position-vertical-relative:margin;mso-width-percent:0;mso-height-percent:200;mso-width-relative:margin;mso-height-relative:margin;v-text-anchor:top" o:gfxdata="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" filled="f" stroked="f">
+              <v:shape w14:anchorId="21AA1533" id="_x0000_s1027" type="#_x0000_t202" style="position:absolute;left:0;text-align:left;margin-left:54.5pt;margin-top:0;width:91.45pt;height:44.5pt;z-index:251660288;visibility:visible;mso-wrap-style:square;mso-width-percent:0;mso-height-percent:200;mso-wrap-distance-left:9pt;mso-wrap-distance-top:3.6pt;mso-wrap-distance-right:9pt;mso-wrap-distance-bottom:3.6pt;mso-position-horizontal:absolute;mso-position-horizontal-relative:margin;mso-position-vertical:top;mso-position-vertical-relative:margin;mso-width-percent:0;mso-height-percent:200;mso-width-relative:margin;mso-height-relative:margin;v-text-anchor:top" o:gfxdata="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" filled="f" stroked="f">
                 <v:textbox style="mso-fit-shape-to-text:t">
                   <w:txbxContent>
                     <w:p>
@@ -897,16 +883,7 @@
           <w:sz w:val="20"/>
           <w:szCs w:val="20"/>
         </w:rPr>
-        <w:t>8</w:t>
-      </w:r>
-      <w:r>
-        <w:rPr>
-          <w:rFonts w:ascii="Times New Roman" w:hAnsi="Times New Roman" w:cs="Times New Roman"/>
-          <w:iCs/>
-          <w:sz w:val="20"/>
-          <w:szCs w:val="20"/>
-        </w:rPr>
-        <w:t>38</w:t>
+        <w:t>706</w:t>
       </w:r>
     </w:p>
     <w:p>
@@ -962,7 +939,16 @@
           <w:sz w:val="20"/>
           <w:szCs w:val="20"/>
         </w:rPr>
-        <w:t>, Biomed Text Processing, Intro to Data Science, Applied Machine Learning, Data Visualization</w:t>
+        <w:t>, Biomed Text Processing, Applied Machine Learning, Data Visualization</w:t>
+      </w:r>
+      <w:r>
+        <w:rPr>
+          <w:rFonts w:ascii="Times New Roman" w:hAnsi="Times New Roman" w:cs="Times New Roman"/>
+          <w:iCs/>
+          <w:sz w:val="20"/>
+          <w:szCs w:val="20"/>
+        </w:rPr>
+        <w:t>, Deep Learning</w:t>
       </w:r>
     </w:p>
     <w:p>
@@ -2080,6 +2066,14 @@
           <w:szCs w:val="20"/>
         </w:rPr>
         <w:t>algorithms</w:t>
+      </w:r>
+      <w:r>
+        <w:rPr>
+          <w:rFonts w:ascii="Times New Roman" w:hAnsi="Times New Roman" w:cs="Times New Roman"/>
+          <w:sz w:val="20"/>
+          <w:szCs w:val="20"/>
+        </w:rPr>
+        <w:t xml:space="preserve"> (in progress)</w:t>
       </w:r>
     </w:p>
     <w:p>

</xml_diff>